<commit_message>
Added explaination about why the result was 1 when leaving pin1 unconnected
</commit_message>
<xml_diff>
--- a/3981/آزمایشگاه مدارهای منطقی و معماری کامپیوتر/گزارش کار آزمایش اول.docx
+++ b/3981/آزمایشگاه مدارهای منطقی و معماری کامپیوتر/گزارش کار آزمایش اول.docx
@@ -2,6 +2,67 @@
 <file path=word/document.xml><?xml version="1.0" encoding="utf-8"?>
 <w:document xmlns:o="urn:schemas-microsoft-com:office:office" xmlns:r="http://schemas.openxmlformats.org/officeDocument/2006/relationships" xmlns:v="urn:schemas-microsoft-com:vml" xmlns:w="http://schemas.openxmlformats.org/wordprocessingml/2006/main" xmlns:w10="urn:schemas-microsoft-com:office:word" xmlns:wp="http://schemas.openxmlformats.org/drawingml/2006/wordprocessingDrawing" xmlns:wps="http://schemas.microsoft.com/office/word/2010/wordprocessingShape" xmlns:wpg="http://schemas.microsoft.com/office/word/2010/wordprocessingGroup" xmlns:mc="http://schemas.openxmlformats.org/markup-compatibility/2006" xmlns:wp14="http://schemas.microsoft.com/office/word/2010/wordprocessingDrawing" xmlns:w14="http://schemas.microsoft.com/office/word/2010/wordml" mc:Ignorable="w14 wp14">
   <w:body>
+    <w:p>
+      <w:pPr>
+        <w:pStyle w:val="Normal"/>
+        <w:bidi w:val="1"/>
+        <w:jc w:val="left"/>
+        <w:rPr/>
+      </w:pPr>
+      <w:r>
+        <w:rPr>
+          <w:rFonts w:ascii="Shabnam" w:hAnsi="Shabnam" w:cs="Shabnam"/>
+          <w:b/>
+          <w:b/>
+          <w:bCs/>
+          <w:sz w:val="36"/>
+          <w:sz w:val="36"/>
+          <w:szCs w:val="36"/>
+          <w:rtl w:val="true"/>
+        </w:rPr>
+        <w:t>امیر شبانی</w:t>
+      </w:r>
+    </w:p>
+    <w:p>
+      <w:pPr>
+        <w:pStyle w:val="Normal"/>
+        <w:bidi w:val="1"/>
+        <w:jc w:val="left"/>
+        <w:rPr>
+          <w:rFonts w:ascii="Shabnam" w:hAnsi="Shabnam" w:cs="Shabnam"/>
+          <w:b/>
+          <w:b/>
+          <w:bCs/>
+          <w:sz w:val="36"/>
+          <w:szCs w:val="36"/>
+        </w:rPr>
+      </w:pPr>
+      <w:r>
+        <w:rPr>
+          <w:rtl w:val="true"/>
+        </w:rPr>
+      </w:r>
+    </w:p>
+    <w:p>
+      <w:pPr>
+        <w:pStyle w:val="Normal"/>
+        <w:bidi w:val="1"/>
+        <w:jc w:val="left"/>
+        <w:rPr>
+          <w:rFonts w:ascii="Shabnam" w:hAnsi="Shabnam" w:cs="Shabnam"/>
+          <w:b/>
+          <w:b/>
+          <w:bCs/>
+          <w:sz w:val="36"/>
+          <w:szCs w:val="36"/>
+        </w:rPr>
+      </w:pPr>
+      <w:r>
+        <w:rPr>
+          <w:rtl w:val="true"/>
+        </w:rPr>
+      </w:r>
+    </w:p>
     <w:p>
       <w:pPr>
         <w:pStyle w:val="Normal"/>
@@ -504,7 +565,7 @@
       </w:tblPr>
       <w:tblGrid>
         <w:gridCol w:w="4985"/>
-        <w:gridCol w:w="4987"/>
+        <w:gridCol w:w="4986"/>
       </w:tblGrid>
       <w:tr>
         <w:trPr/>
@@ -541,7 +602,7 @@
         </w:tc>
         <w:tc>
           <w:tcPr>
-            <w:tcW w:w="4987" w:type="dxa"/>
+            <w:tcW w:w="4986" w:type="dxa"/>
             <w:tcBorders>
               <w:top w:val="single" w:sz="2" w:space="0" w:color="000000"/>
               <w:left w:val="single" w:sz="2" w:space="0" w:color="000000"/>
@@ -606,7 +667,7 @@
         </w:tc>
         <w:tc>
           <w:tcPr>
-            <w:tcW w:w="4987" w:type="dxa"/>
+            <w:tcW w:w="4986" w:type="dxa"/>
             <w:tcBorders>
               <w:left w:val="single" w:sz="2" w:space="0" w:color="000000"/>
               <w:bottom w:val="single" w:sz="2" w:space="0" w:color="000000"/>
@@ -670,7 +731,7 @@
         </w:tc>
         <w:tc>
           <w:tcPr>
-            <w:tcW w:w="4987" w:type="dxa"/>
+            <w:tcW w:w="4986" w:type="dxa"/>
             <w:tcBorders>
               <w:left w:val="single" w:sz="2" w:space="0" w:color="000000"/>
               <w:bottom w:val="single" w:sz="2" w:space="0" w:color="000000"/>
@@ -734,7 +795,7 @@
         </w:tc>
         <w:tc>
           <w:tcPr>
-            <w:tcW w:w="4987" w:type="dxa"/>
+            <w:tcW w:w="4986" w:type="dxa"/>
             <w:tcBorders>
               <w:left w:val="single" w:sz="2" w:space="0" w:color="000000"/>
               <w:bottom w:val="single" w:sz="2" w:space="0" w:color="000000"/>
@@ -1782,13 +1843,107 @@
       </w:pPr>
       <w:r>
         <w:rPr>
-          <w:rFonts w:cs="Shabnam" w:ascii="Shabnam" w:hAnsi="Shabnam"/>
-          <w:b w:val="false"/>
-          <w:bCs w:val="false"/>
-          <w:sz w:val="28"/>
-          <w:szCs w:val="28"/>
-          <w:rtl w:val="true"/>
-        </w:rPr>
+          <w:rFonts w:ascii="Shabnam" w:hAnsi="Shabnam" w:cs="Shabnam"/>
+          <w:b w:val="false"/>
+          <w:b w:val="false"/>
+          <w:bCs w:val="false"/>
+          <w:sz w:val="28"/>
+          <w:sz w:val="28"/>
+          <w:szCs w:val="28"/>
+          <w:rtl w:val="true"/>
+        </w:rPr>
+        <w:t xml:space="preserve">تحقیق </w:t>
+      </w:r>
+      <w:r>
+        <w:rPr>
+          <w:rFonts w:ascii="Shabnam" w:hAnsi="Shabnam" w:cs="Shabnam"/>
+          <w:b w:val="false"/>
+          <w:b w:val="false"/>
+          <w:bCs w:val="false"/>
+          <w:sz w:val="28"/>
+          <w:sz w:val="28"/>
+          <w:szCs w:val="28"/>
+        </w:rPr>
+        <w:t>۱</w:t>
+      </w:r>
+      <w:r>
+        <w:rPr>
+          <w:rFonts w:cs="Shabnam" w:ascii="Shabnam" w:hAnsi="Shabnam"/>
+          <w:b w:val="false"/>
+          <w:bCs w:val="false"/>
+          <w:sz w:val="28"/>
+          <w:szCs w:val="28"/>
+          <w:rtl w:val="true"/>
+        </w:rPr>
+        <w:t xml:space="preserve">. </w:t>
+      </w:r>
+      <w:r>
+        <w:rPr>
+          <w:rFonts w:ascii="Shabnam" w:hAnsi="Shabnam" w:cs="Shabnam"/>
+          <w:b w:val="false"/>
+          <w:b w:val="false"/>
+          <w:bCs w:val="false"/>
+          <w:sz w:val="28"/>
+          <w:sz w:val="28"/>
+          <w:szCs w:val="28"/>
+          <w:rtl w:val="true"/>
+        </w:rPr>
+        <w:t xml:space="preserve">مدار داخلی گیت </w:t>
+      </w:r>
+      <w:r>
+        <w:rPr>
+          <w:rFonts w:cs="Shabnam" w:ascii="Shabnam" w:hAnsi="Shabnam"/>
+          <w:b w:val="false"/>
+          <w:bCs w:val="false"/>
+          <w:sz w:val="28"/>
+          <w:szCs w:val="28"/>
+        </w:rPr>
+        <w:t>NOT</w:t>
+      </w:r>
+      <w:r>
+        <w:rPr>
+          <w:rFonts w:cs="Shabnam" w:ascii="Shabnam" w:hAnsi="Shabnam"/>
+          <w:b w:val="false"/>
+          <w:bCs w:val="false"/>
+          <w:sz w:val="28"/>
+          <w:szCs w:val="28"/>
+          <w:rtl w:val="true"/>
+        </w:rPr>
+        <w:t xml:space="preserve"> </w:t>
+      </w:r>
+      <w:r>
+        <w:rPr>
+          <w:rFonts w:ascii="Shabnam" w:hAnsi="Shabnam" w:cs="Shabnam"/>
+          <w:b w:val="false"/>
+          <w:b w:val="false"/>
+          <w:bCs w:val="false"/>
+          <w:sz w:val="28"/>
+          <w:sz w:val="28"/>
+          <w:szCs w:val="28"/>
+          <w:rtl w:val="true"/>
+        </w:rPr>
+        <w:t xml:space="preserve">از خانواده‌ی </w:t>
+      </w:r>
+      <w:r>
+        <w:rPr>
+          <w:rFonts w:cs="Shabnam" w:ascii="Shabnam" w:hAnsi="Shabnam"/>
+          <w:b w:val="false"/>
+          <w:bCs w:val="false"/>
+          <w:sz w:val="28"/>
+          <w:szCs w:val="28"/>
+        </w:rPr>
+        <w:t>TTL</w:t>
+      </w:r>
+      <w:r>
+        <w:rPr>
+          <w:rFonts w:cs="Shabnam" w:ascii="Shabnam" w:hAnsi="Shabnam"/>
+          <w:b w:val="false"/>
+          <w:bCs w:val="false"/>
+          <w:sz w:val="28"/>
+          <w:szCs w:val="28"/>
+          <w:rtl w:val="true"/>
+        </w:rPr>
+        <w:t>:</w:t>
       </w:r>
     </w:p>
     <w:p>
@@ -1821,208 +1976,7 @@
         <w:pStyle w:val="Normal"/>
         <w:bidi w:val="1"/>
         <w:jc w:val="left"/>
-        <w:rPr>
-          <w:rFonts w:ascii="Shabnam" w:hAnsi="Shabnam" w:cs="Shabnam"/>
-          <w:b w:val="false"/>
-          <w:b w:val="false"/>
-          <w:bCs w:val="false"/>
-          <w:sz w:val="28"/>
-          <w:szCs w:val="28"/>
-        </w:rPr>
-      </w:pPr>
-      <w:r>
-        <w:rPr>
-          <w:rFonts w:cs="Shabnam" w:ascii="Shabnam" w:hAnsi="Shabnam"/>
-          <w:b w:val="false"/>
-          <w:bCs w:val="false"/>
-          <w:sz w:val="28"/>
-          <w:szCs w:val="28"/>
-          <w:rtl w:val="true"/>
-        </w:rPr>
-      </w:r>
-    </w:p>
-    <w:p>
-      <w:pPr>
-        <w:pStyle w:val="Normal"/>
-        <w:bidi w:val="1"/>
-        <w:jc w:val="left"/>
-        <w:rPr>
-          <w:rFonts w:ascii="Shabnam" w:hAnsi="Shabnam" w:cs="Shabnam"/>
-          <w:b w:val="false"/>
-          <w:b w:val="false"/>
-          <w:bCs w:val="false"/>
-          <w:sz w:val="28"/>
-          <w:szCs w:val="28"/>
-        </w:rPr>
-      </w:pPr>
-      <w:r>
-        <w:rPr>
-          <w:rFonts w:cs="Shabnam" w:ascii="Shabnam" w:hAnsi="Shabnam"/>
-          <w:b w:val="false"/>
-          <w:bCs w:val="false"/>
-          <w:sz w:val="28"/>
-          <w:szCs w:val="28"/>
-          <w:rtl w:val="true"/>
-        </w:rPr>
-      </w:r>
-    </w:p>
-    <w:p>
-      <w:pPr>
-        <w:pStyle w:val="Normal"/>
-        <w:bidi w:val="1"/>
-        <w:jc w:val="left"/>
-        <w:rPr>
-          <w:rFonts w:ascii="Shabnam" w:hAnsi="Shabnam" w:cs="Shabnam"/>
-          <w:b w:val="false"/>
-          <w:b w:val="false"/>
-          <w:bCs w:val="false"/>
-          <w:sz w:val="28"/>
-          <w:szCs w:val="28"/>
-        </w:rPr>
-      </w:pPr>
-      <w:r>
-        <w:rPr>
-          <w:rFonts w:ascii="Shabnam" w:hAnsi="Shabnam" w:cs="Shabnam"/>
-          <w:b w:val="false"/>
-          <w:b w:val="false"/>
-          <w:bCs w:val="false"/>
-          <w:sz w:val="28"/>
-          <w:sz w:val="28"/>
-          <w:szCs w:val="28"/>
-          <w:rtl w:val="true"/>
-        </w:rPr>
-        <w:t xml:space="preserve">تحقیق </w:t>
-      </w:r>
-      <w:r>
-        <w:rPr>
-          <w:rFonts w:ascii="Shabnam" w:hAnsi="Shabnam" w:cs="Shabnam"/>
-          <w:b w:val="false"/>
-          <w:b w:val="false"/>
-          <w:bCs w:val="false"/>
-          <w:sz w:val="28"/>
-          <w:sz w:val="28"/>
-          <w:szCs w:val="28"/>
-        </w:rPr>
-        <w:t>۱</w:t>
-      </w:r>
-      <w:r>
-        <w:rPr>
-          <w:rFonts w:cs="Shabnam" w:ascii="Shabnam" w:hAnsi="Shabnam"/>
-          <w:b w:val="false"/>
-          <w:bCs w:val="false"/>
-          <w:sz w:val="28"/>
-          <w:szCs w:val="28"/>
-          <w:rtl w:val="true"/>
-        </w:rPr>
-        <w:t xml:space="preserve">. </w:t>
-      </w:r>
-      <w:r>
-        <w:rPr>
-          <w:rFonts w:ascii="Shabnam" w:hAnsi="Shabnam" w:cs="Shabnam"/>
-          <w:b w:val="false"/>
-          <w:b w:val="false"/>
-          <w:bCs w:val="false"/>
-          <w:sz w:val="28"/>
-          <w:sz w:val="28"/>
-          <w:szCs w:val="28"/>
-          <w:rtl w:val="true"/>
-        </w:rPr>
-        <w:t xml:space="preserve">مدار داخلی گیت </w:t>
-      </w:r>
-      <w:r>
-        <w:rPr>
-          <w:rFonts w:cs="Shabnam" w:ascii="Shabnam" w:hAnsi="Shabnam"/>
-          <w:b w:val="false"/>
-          <w:bCs w:val="false"/>
-          <w:sz w:val="28"/>
-          <w:szCs w:val="28"/>
-        </w:rPr>
-        <w:t>NOT</w:t>
-      </w:r>
-      <w:r>
-        <w:rPr>
-          <w:rFonts w:cs="Shabnam" w:ascii="Shabnam" w:hAnsi="Shabnam"/>
-          <w:b w:val="false"/>
-          <w:bCs w:val="false"/>
-          <w:sz w:val="28"/>
-          <w:szCs w:val="28"/>
-          <w:rtl w:val="true"/>
-        </w:rPr>
-        <w:t xml:space="preserve"> </w:t>
-      </w:r>
-      <w:r>
-        <w:rPr>
-          <w:rFonts w:ascii="Shabnam" w:hAnsi="Shabnam" w:cs="Shabnam"/>
-          <w:b w:val="false"/>
-          <w:b w:val="false"/>
-          <w:bCs w:val="false"/>
-          <w:sz w:val="28"/>
-          <w:sz w:val="28"/>
-          <w:szCs w:val="28"/>
-          <w:rtl w:val="true"/>
-        </w:rPr>
-        <w:t xml:space="preserve">از خانواده‌ی </w:t>
-      </w:r>
-      <w:r>
-        <w:rPr>
-          <w:rFonts w:cs="Shabnam" w:ascii="Shabnam" w:hAnsi="Shabnam"/>
-          <w:b w:val="false"/>
-          <w:bCs w:val="false"/>
-          <w:sz w:val="28"/>
-          <w:szCs w:val="28"/>
-        </w:rPr>
-        <w:t>TTL</w:t>
-      </w:r>
-      <w:r>
-        <w:rPr>
-          <w:rFonts w:cs="Shabnam" w:ascii="Shabnam" w:hAnsi="Shabnam"/>
-          <w:b w:val="false"/>
-          <w:bCs w:val="false"/>
-          <w:sz w:val="28"/>
-          <w:szCs w:val="28"/>
-          <w:rtl w:val="true"/>
-        </w:rPr>
-        <w:t>:</w:t>
-      </w:r>
-    </w:p>
-    <w:p>
-      <w:pPr>
-        <w:pStyle w:val="Normal"/>
-        <w:bidi w:val="1"/>
-        <w:jc w:val="left"/>
-        <w:rPr>
-          <w:rFonts w:ascii="Shabnam" w:hAnsi="Shabnam" w:cs="Shabnam"/>
-          <w:b w:val="false"/>
-          <w:b w:val="false"/>
-          <w:bCs w:val="false"/>
-          <w:sz w:val="28"/>
-          <w:szCs w:val="28"/>
-        </w:rPr>
-      </w:pPr>
-      <w:r>
-        <w:rPr>
-          <w:rFonts w:cs="Shabnam" w:ascii="Shabnam" w:hAnsi="Shabnam"/>
-          <w:b w:val="false"/>
-          <w:bCs w:val="false"/>
-          <w:sz w:val="28"/>
-          <w:szCs w:val="28"/>
-          <w:rtl w:val="true"/>
-        </w:rPr>
-      </w:r>
-    </w:p>
-    <w:p>
-      <w:pPr>
-        <w:pStyle w:val="Normal"/>
-        <w:bidi w:val="1"/>
-        <w:jc w:val="left"/>
-        <w:rPr>
-          <w:rFonts w:ascii="Shabnam" w:hAnsi="Shabnam" w:cs="Shabnam"/>
-          <w:b w:val="false"/>
-          <w:b w:val="false"/>
-          <w:bCs w:val="false"/>
-          <w:sz w:val="28"/>
-          <w:szCs w:val="28"/>
-        </w:rPr>
+        <w:rPr/>
       </w:pPr>
       <w:r>
         <w:drawing>
@@ -2082,7 +2036,20 @@
           <w:szCs w:val="28"/>
           <w:rtl w:val="true"/>
         </w:rPr>
-        <w:t xml:space="preserve">سوال </w:t>
+        <w:t>س</w:t>
+      </w:r>
+      <w:r>
+        <w:rPr>
+          <w:rFonts w:ascii="Shabnam" w:hAnsi="Shabnam" w:cs="Shabnam"/>
+          <w:b w:val="false"/>
+          <w:b w:val="false"/>
+          <w:bCs w:val="false"/>
+          <w:sz w:val="28"/>
+          <w:sz w:val="28"/>
+          <w:szCs w:val="28"/>
+          <w:rtl w:val="true"/>
+        </w:rPr>
+        <w:t xml:space="preserve">وال </w:t>
       </w:r>
       <w:r>
         <w:rPr>
@@ -2216,6 +2183,55 @@
           <w:rtl w:val="true"/>
         </w:rPr>
         <w:t xml:space="preserve"> ولت را نشان می‌دهد که برابر یک منطقی می‌باشد</w:t>
+      </w:r>
+      <w:r>
+        <w:rPr>
+          <w:rFonts w:cs="Shabnam" w:ascii="Shabnam" w:hAnsi="Shabnam"/>
+          <w:b w:val="false"/>
+          <w:bCs w:val="false"/>
+          <w:sz w:val="28"/>
+          <w:szCs w:val="28"/>
+          <w:rtl w:val="true"/>
+        </w:rPr>
+        <w:t xml:space="preserve">. </w:t>
+      </w:r>
+      <w:r>
+        <w:rPr>
+          <w:rFonts w:ascii="Shabnam" w:hAnsi="Shabnam" w:cs="Shabnam"/>
+          <w:b w:val="false"/>
+          <w:b w:val="false"/>
+          <w:bCs w:val="false"/>
+          <w:sz w:val="28"/>
+          <w:sz w:val="28"/>
+          <w:szCs w:val="28"/>
+          <w:rtl w:val="true"/>
+        </w:rPr>
+        <w:t xml:space="preserve">از آنجایی که با باز گذاشتن سیم متصل به قسمت </w:t>
+      </w:r>
+      <w:r>
+        <w:rPr>
+          <w:rFonts w:ascii="Shabnam" w:hAnsi="Shabnam" w:cs="Shabnam"/>
+          <w:b w:val="false"/>
+          <w:b w:val="false"/>
+          <w:bCs w:val="false"/>
+          <w:sz w:val="28"/>
+          <w:sz w:val="28"/>
+          <w:szCs w:val="28"/>
+        </w:rPr>
+        <w:t>۱</w:t>
+      </w:r>
+      <w:r>
+        <w:rPr>
+          <w:rFonts w:ascii="Shabnam" w:hAnsi="Shabnam" w:cs="Shabnam"/>
+          <w:b w:val="false"/>
+          <w:b w:val="false"/>
+          <w:bCs w:val="false"/>
+          <w:sz w:val="28"/>
+          <w:sz w:val="28"/>
+          <w:szCs w:val="28"/>
+          <w:rtl w:val="true"/>
+        </w:rPr>
+        <w:t xml:space="preserve"> تراشه، ورودی مشخصی به گیت داده نمی‌شود، نمی‌توان انتظار داشت که خروجی آن، مقدار مشخصی باشد</w:t>
       </w:r>
       <w:r>
         <w:rPr>
@@ -2274,7 +2290,7 @@
           <w:b/>
           <w:b/>
           <w:bCs/>
-          <w:sz w:val="32"/>
+          <w:sz w:val="28"/>
           <w:sz w:val="28"/>
           <w:szCs w:val="28"/>
           <w:rtl w:val="true"/>
@@ -2287,7 +2303,7 @@
           <w:b/>
           <w:b/>
           <w:bCs/>
-          <w:sz w:val="32"/>
+          <w:sz w:val="28"/>
           <w:sz w:val="28"/>
           <w:szCs w:val="28"/>
         </w:rPr>
@@ -2310,7 +2326,7 @@
           <w:b/>
           <w:b/>
           <w:bCs/>
-          <w:sz w:val="32"/>
+          <w:sz w:val="28"/>
           <w:sz w:val="28"/>
           <w:szCs w:val="28"/>
         </w:rPr>
@@ -3473,6 +3489,306 @@
       </w:pPr>
       <w:r>
         <w:rPr>
+          <w:rtl w:val="true"/>
+        </w:rPr>
+      </w:r>
+    </w:p>
+    <w:p>
+      <w:pPr>
+        <w:pStyle w:val="Normal"/>
+        <w:bidi w:val="1"/>
+        <w:jc w:val="left"/>
+        <w:rPr>
+          <w:rFonts w:ascii="Shabnam" w:hAnsi="Shabnam" w:cs="Shabnam"/>
+          <w:b w:val="false"/>
+          <w:b w:val="false"/>
+          <w:bCs w:val="false"/>
+          <w:sz w:val="28"/>
+          <w:szCs w:val="28"/>
+        </w:rPr>
+      </w:pPr>
+      <w:r>
+        <w:rPr>
+          <w:rtl w:val="true"/>
+        </w:rPr>
+      </w:r>
+    </w:p>
+    <w:p>
+      <w:pPr>
+        <w:pStyle w:val="Normal"/>
+        <w:bidi w:val="1"/>
+        <w:jc w:val="left"/>
+        <w:rPr>
+          <w:rFonts w:ascii="Shabnam" w:hAnsi="Shabnam" w:cs="Shabnam"/>
+          <w:b w:val="false"/>
+          <w:b w:val="false"/>
+          <w:bCs w:val="false"/>
+          <w:sz w:val="28"/>
+          <w:szCs w:val="28"/>
+        </w:rPr>
+      </w:pPr>
+      <w:r>
+        <w:rPr>
+          <w:rtl w:val="true"/>
+        </w:rPr>
+      </w:r>
+    </w:p>
+    <w:p>
+      <w:pPr>
+        <w:pStyle w:val="Normal"/>
+        <w:bidi w:val="1"/>
+        <w:jc w:val="left"/>
+        <w:rPr>
+          <w:rFonts w:ascii="Shabnam" w:hAnsi="Shabnam" w:cs="Shabnam"/>
+          <w:b w:val="false"/>
+          <w:b w:val="false"/>
+          <w:bCs w:val="false"/>
+          <w:sz w:val="28"/>
+          <w:szCs w:val="28"/>
+        </w:rPr>
+      </w:pPr>
+      <w:r>
+        <w:rPr>
+          <w:rtl w:val="true"/>
+        </w:rPr>
+      </w:r>
+    </w:p>
+    <w:p>
+      <w:pPr>
+        <w:pStyle w:val="Normal"/>
+        <w:bidi w:val="1"/>
+        <w:jc w:val="left"/>
+        <w:rPr>
+          <w:rFonts w:ascii="Shabnam" w:hAnsi="Shabnam" w:cs="Shabnam"/>
+          <w:b w:val="false"/>
+          <w:b w:val="false"/>
+          <w:bCs w:val="false"/>
+          <w:sz w:val="28"/>
+          <w:szCs w:val="28"/>
+        </w:rPr>
+      </w:pPr>
+      <w:r>
+        <w:rPr>
+          <w:rtl w:val="true"/>
+        </w:rPr>
+      </w:r>
+    </w:p>
+    <w:p>
+      <w:pPr>
+        <w:pStyle w:val="Normal"/>
+        <w:bidi w:val="1"/>
+        <w:jc w:val="left"/>
+        <w:rPr>
+          <w:rFonts w:ascii="Shabnam" w:hAnsi="Shabnam" w:cs="Shabnam"/>
+          <w:b w:val="false"/>
+          <w:b w:val="false"/>
+          <w:bCs w:val="false"/>
+          <w:sz w:val="28"/>
+          <w:szCs w:val="28"/>
+        </w:rPr>
+      </w:pPr>
+      <w:r>
+        <w:rPr>
+          <w:rtl w:val="true"/>
+        </w:rPr>
+      </w:r>
+    </w:p>
+    <w:p>
+      <w:pPr>
+        <w:pStyle w:val="Normal"/>
+        <w:bidi w:val="1"/>
+        <w:jc w:val="left"/>
+        <w:rPr>
+          <w:rFonts w:ascii="Shabnam" w:hAnsi="Shabnam" w:cs="Shabnam"/>
+          <w:b w:val="false"/>
+          <w:b w:val="false"/>
+          <w:bCs w:val="false"/>
+          <w:sz w:val="28"/>
+          <w:szCs w:val="28"/>
+        </w:rPr>
+      </w:pPr>
+      <w:r>
+        <w:rPr>
+          <w:rtl w:val="true"/>
+        </w:rPr>
+      </w:r>
+    </w:p>
+    <w:p>
+      <w:pPr>
+        <w:pStyle w:val="Normal"/>
+        <w:bidi w:val="1"/>
+        <w:jc w:val="left"/>
+        <w:rPr>
+          <w:rFonts w:ascii="Shabnam" w:hAnsi="Shabnam" w:cs="Shabnam"/>
+          <w:b w:val="false"/>
+          <w:b w:val="false"/>
+          <w:bCs w:val="false"/>
+          <w:sz w:val="28"/>
+          <w:szCs w:val="28"/>
+        </w:rPr>
+      </w:pPr>
+      <w:r>
+        <w:rPr>
+          <w:rtl w:val="true"/>
+        </w:rPr>
+      </w:r>
+    </w:p>
+    <w:p>
+      <w:pPr>
+        <w:pStyle w:val="Normal"/>
+        <w:bidi w:val="1"/>
+        <w:jc w:val="left"/>
+        <w:rPr>
+          <w:rFonts w:ascii="Shabnam" w:hAnsi="Shabnam" w:cs="Shabnam"/>
+          <w:b w:val="false"/>
+          <w:b w:val="false"/>
+          <w:bCs w:val="false"/>
+          <w:sz w:val="28"/>
+          <w:szCs w:val="28"/>
+        </w:rPr>
+      </w:pPr>
+      <w:r>
+        <w:rPr>
+          <w:rtl w:val="true"/>
+        </w:rPr>
+      </w:r>
+    </w:p>
+    <w:p>
+      <w:pPr>
+        <w:pStyle w:val="Normal"/>
+        <w:bidi w:val="1"/>
+        <w:jc w:val="left"/>
+        <w:rPr>
+          <w:rFonts w:ascii="Shabnam" w:hAnsi="Shabnam" w:cs="Shabnam"/>
+          <w:b w:val="false"/>
+          <w:b w:val="false"/>
+          <w:bCs w:val="false"/>
+          <w:sz w:val="28"/>
+          <w:szCs w:val="28"/>
+        </w:rPr>
+      </w:pPr>
+      <w:r>
+        <w:rPr>
+          <w:rtl w:val="true"/>
+        </w:rPr>
+      </w:r>
+    </w:p>
+    <w:p>
+      <w:pPr>
+        <w:pStyle w:val="Normal"/>
+        <w:bidi w:val="1"/>
+        <w:jc w:val="left"/>
+        <w:rPr>
+          <w:rFonts w:ascii="Shabnam" w:hAnsi="Shabnam" w:cs="Shabnam"/>
+          <w:b w:val="false"/>
+          <w:b w:val="false"/>
+          <w:bCs w:val="false"/>
+          <w:sz w:val="28"/>
+          <w:szCs w:val="28"/>
+        </w:rPr>
+      </w:pPr>
+      <w:r>
+        <w:rPr>
+          <w:rtl w:val="true"/>
+        </w:rPr>
+      </w:r>
+    </w:p>
+    <w:p>
+      <w:pPr>
+        <w:pStyle w:val="Normal"/>
+        <w:bidi w:val="1"/>
+        <w:jc w:val="left"/>
+        <w:rPr>
+          <w:rFonts w:ascii="Shabnam" w:hAnsi="Shabnam" w:cs="Shabnam"/>
+          <w:b w:val="false"/>
+          <w:b w:val="false"/>
+          <w:bCs w:val="false"/>
+          <w:sz w:val="28"/>
+          <w:szCs w:val="28"/>
+        </w:rPr>
+      </w:pPr>
+      <w:r>
+        <w:rPr>
+          <w:rtl w:val="true"/>
+        </w:rPr>
+      </w:r>
+    </w:p>
+    <w:p>
+      <w:pPr>
+        <w:pStyle w:val="Normal"/>
+        <w:bidi w:val="1"/>
+        <w:jc w:val="left"/>
+        <w:rPr>
+          <w:rFonts w:ascii="Shabnam" w:hAnsi="Shabnam" w:cs="Shabnam"/>
+          <w:b w:val="false"/>
+          <w:b w:val="false"/>
+          <w:bCs w:val="false"/>
+          <w:sz w:val="28"/>
+          <w:szCs w:val="28"/>
+        </w:rPr>
+      </w:pPr>
+      <w:r>
+        <w:rPr>
+          <w:rtl w:val="true"/>
+        </w:rPr>
+      </w:r>
+    </w:p>
+    <w:p>
+      <w:pPr>
+        <w:pStyle w:val="Normal"/>
+        <w:bidi w:val="1"/>
+        <w:jc w:val="left"/>
+        <w:rPr>
+          <w:rFonts w:ascii="Shabnam" w:hAnsi="Shabnam" w:cs="Shabnam"/>
+          <w:b w:val="false"/>
+          <w:b w:val="false"/>
+          <w:bCs w:val="false"/>
+          <w:sz w:val="28"/>
+          <w:szCs w:val="28"/>
+        </w:rPr>
+      </w:pPr>
+      <w:r>
+        <w:rPr>
+          <w:rtl w:val="true"/>
+        </w:rPr>
+      </w:r>
+    </w:p>
+    <w:p>
+      <w:pPr>
+        <w:pStyle w:val="Normal"/>
+        <w:bidi w:val="1"/>
+        <w:jc w:val="left"/>
+        <w:rPr>
+          <w:rFonts w:ascii="Shabnam" w:hAnsi="Shabnam" w:cs="Shabnam"/>
+          <w:b w:val="false"/>
+          <w:b w:val="false"/>
+          <w:bCs w:val="false"/>
+          <w:sz w:val="28"/>
+          <w:szCs w:val="28"/>
+        </w:rPr>
+      </w:pPr>
+      <w:r>
+        <w:rPr>
+          <w:rtl w:val="true"/>
+        </w:rPr>
+      </w:r>
+    </w:p>
+    <w:p>
+      <w:pPr>
+        <w:pStyle w:val="Normal"/>
+        <w:bidi w:val="1"/>
+        <w:jc w:val="left"/>
+        <w:rPr>
+          <w:rFonts w:ascii="Shabnam" w:hAnsi="Shabnam" w:cs="Shabnam"/>
+          <w:b w:val="false"/>
+          <w:b w:val="false"/>
+          <w:bCs w:val="false"/>
+          <w:sz w:val="28"/>
+          <w:szCs w:val="28"/>
+        </w:rPr>
+      </w:pPr>
+      <w:r>
+        <w:rPr>
           <w:rFonts w:ascii="Shabnam" w:hAnsi="Shabnam" w:cs="Shabnam"/>
           <w:b w:val="false"/>
           <w:b w:val="false"/>
@@ -3821,8 +4137,8 @@
       <w:tblGrid>
         <w:gridCol w:w="2492"/>
         <w:gridCol w:w="2493"/>
-        <w:gridCol w:w="2493"/>
-        <w:gridCol w:w="2494"/>
+        <w:gridCol w:w="2491"/>
+        <w:gridCol w:w="2495"/>
       </w:tblGrid>
       <w:tr>
         <w:trPr/>
@@ -3862,7 +4178,7 @@
         </w:tc>
         <w:tc>
           <w:tcPr>
-            <w:tcW w:w="4987" w:type="dxa"/>
+            <w:tcW w:w="4986" w:type="dxa"/>
             <w:gridSpan w:val="2"/>
             <w:tcBorders>
               <w:top w:val="single" w:sz="2" w:space="0" w:color="000000"/>
@@ -3964,7 +4280,7 @@
         </w:tc>
         <w:tc>
           <w:tcPr>
-            <w:tcW w:w="2493" w:type="dxa"/>
+            <w:tcW w:w="2491" w:type="dxa"/>
             <w:tcBorders>
               <w:left w:val="single" w:sz="2" w:space="0" w:color="000000"/>
               <w:bottom w:val="single" w:sz="2" w:space="0" w:color="000000"/>
@@ -3994,7 +4310,7 @@
         </w:tc>
         <w:tc>
           <w:tcPr>
-            <w:tcW w:w="2494" w:type="dxa"/>
+            <w:tcW w:w="2495" w:type="dxa"/>
             <w:tcBorders>
               <w:left w:val="single" w:sz="2" w:space="0" w:color="000000"/>
               <w:bottom w:val="single" w:sz="2" w:space="0" w:color="000000"/>
@@ -4088,7 +4404,7 @@
         </w:tc>
         <w:tc>
           <w:tcPr>
-            <w:tcW w:w="2493" w:type="dxa"/>
+            <w:tcW w:w="2491" w:type="dxa"/>
             <w:tcBorders>
               <w:left w:val="single" w:sz="2" w:space="0" w:color="000000"/>
               <w:bottom w:val="single" w:sz="2" w:space="0" w:color="000000"/>
@@ -4118,7 +4434,7 @@
         </w:tc>
         <w:tc>
           <w:tcPr>
-            <w:tcW w:w="2494" w:type="dxa"/>
+            <w:tcW w:w="2495" w:type="dxa"/>
             <w:tcBorders>
               <w:left w:val="single" w:sz="2" w:space="0" w:color="000000"/>
               <w:bottom w:val="single" w:sz="2" w:space="0" w:color="000000"/>
@@ -4212,7 +4528,7 @@
         </w:tc>
         <w:tc>
           <w:tcPr>
-            <w:tcW w:w="2493" w:type="dxa"/>
+            <w:tcW w:w="2491" w:type="dxa"/>
             <w:tcBorders>
               <w:left w:val="single" w:sz="2" w:space="0" w:color="000000"/>
               <w:bottom w:val="single" w:sz="2" w:space="0" w:color="000000"/>
@@ -4242,7 +4558,7 @@
         </w:tc>
         <w:tc>
           <w:tcPr>
-            <w:tcW w:w="2494" w:type="dxa"/>
+            <w:tcW w:w="2495" w:type="dxa"/>
             <w:tcBorders>
               <w:left w:val="single" w:sz="2" w:space="0" w:color="000000"/>
               <w:bottom w:val="single" w:sz="2" w:space="0" w:color="000000"/>
@@ -4336,7 +4652,7 @@
         </w:tc>
         <w:tc>
           <w:tcPr>
-            <w:tcW w:w="2493" w:type="dxa"/>
+            <w:tcW w:w="2491" w:type="dxa"/>
             <w:tcBorders>
               <w:left w:val="single" w:sz="2" w:space="0" w:color="000000"/>
               <w:bottom w:val="single" w:sz="2" w:space="0" w:color="000000"/>
@@ -4366,7 +4682,7 @@
         </w:tc>
         <w:tc>
           <w:tcPr>
-            <w:tcW w:w="2494" w:type="dxa"/>
+            <w:tcW w:w="2495" w:type="dxa"/>
             <w:tcBorders>
               <w:left w:val="single" w:sz="2" w:space="0" w:color="000000"/>
               <w:bottom w:val="single" w:sz="2" w:space="0" w:color="000000"/>
@@ -4460,7 +4776,7 @@
         </w:tc>
         <w:tc>
           <w:tcPr>
-            <w:tcW w:w="2493" w:type="dxa"/>
+            <w:tcW w:w="2491" w:type="dxa"/>
             <w:tcBorders>
               <w:left w:val="single" w:sz="2" w:space="0" w:color="000000"/>
               <w:bottom w:val="single" w:sz="2" w:space="0" w:color="000000"/>
@@ -4490,7 +4806,7 @@
         </w:tc>
         <w:tc>
           <w:tcPr>
-            <w:tcW w:w="2494" w:type="dxa"/>
+            <w:tcW w:w="2495" w:type="dxa"/>
             <w:tcBorders>
               <w:left w:val="single" w:sz="2" w:space="0" w:color="000000"/>
               <w:bottom w:val="single" w:sz="2" w:space="0" w:color="000000"/>
@@ -4566,7 +4882,7 @@
           <w:b/>
           <w:b/>
           <w:bCs/>
-          <w:sz w:val="32"/>
+          <w:sz w:val="28"/>
           <w:sz w:val="28"/>
           <w:szCs w:val="32"/>
           <w:rtl w:val="true"/>
@@ -4579,7 +4895,7 @@
           <w:b/>
           <w:b/>
           <w:bCs/>
-          <w:sz w:val="32"/>
+          <w:sz w:val="28"/>
           <w:sz w:val="28"/>
           <w:szCs w:val="32"/>
         </w:rPr>
@@ -4602,7 +4918,7 @@
           <w:b/>
           <w:b/>
           <w:bCs/>
-          <w:sz w:val="32"/>
+          <w:sz w:val="28"/>
           <w:sz w:val="28"/>
           <w:szCs w:val="32"/>
         </w:rPr>
@@ -5626,22 +5942,10 @@
         <w:pStyle w:val="Normal"/>
         <w:bidi w:val="1"/>
         <w:jc w:val="left"/>
-        <w:rPr>
-          <w:rFonts w:ascii="Shabnam" w:hAnsi="Shabnam" w:cs="Shabnam"/>
-          <w:b w:val="false"/>
-          <w:b w:val="false"/>
-          <w:bCs w:val="false"/>
-          <w:sz w:val="28"/>
-          <w:szCs w:val="28"/>
-        </w:rPr>
+        <w:rPr/>
       </w:pPr>
       <w:r>
         <w:rPr>
-          <w:rFonts w:cs="Shabnam" w:ascii="Shabnam" w:hAnsi="Shabnam"/>
-          <w:b w:val="false"/>
-          <w:bCs w:val="false"/>
-          <w:sz w:val="28"/>
-          <w:szCs w:val="28"/>
           <w:rtl w:val="true"/>
         </w:rPr>
       </w:r>
@@ -5666,15 +5970,12 @@
       <w:rPr>
         <w:rFonts w:ascii="Liberation Serif" w:hAnsi="Liberation Serif" w:eastAsia="Noto Serif CJK SC" w:cs="Lohit Devanagari"/>
         <w:kern w:val="2"/>
-        <w:sz w:val="24"/>
         <w:szCs w:val="24"/>
         <w:lang w:val="en-US" w:eastAsia="zh-CN" w:bidi="hi-IN"/>
       </w:rPr>
     </w:rPrDefault>
     <w:pPrDefault>
-      <w:pPr>
-        <w:widowControl/>
-      </w:pPr>
+      <w:pPr/>
     </w:pPrDefault>
   </w:docDefaults>
   <w:style w:type="paragraph" w:styleId="Normal">
@@ -5682,10 +5983,9 @@
     <w:qFormat/>
     <w:pPr>
       <w:widowControl/>
-      <w:kinsoku w:val="true"/>
-      <w:overflowPunct w:val="true"/>
-      <w:autoSpaceDE w:val="true"/>
+      <w:overflowPunct w:val="false"/>
       <w:bidi w:val="0"/>
+      <w:jc w:val="left"/>
     </w:pPr>
     <w:rPr>
       <w:rFonts w:ascii="Liberation Serif" w:hAnsi="Liberation Serif" w:eastAsia="Noto Serif CJK SC" w:cs="Lohit Devanagari"/>

</xml_diff>